<commit_message>
Cockroach game has begun
</commit_message>
<xml_diff>
--- a/Отчеты/IKBO-33-21-Privezentsev-Praktika6.docx
+++ b/Отчеты/IKBO-33-21-Privezentsev-Praktika6.docx
@@ -1053,7 +1053,7 @@
           <w:r>
             <w:fldChar w:fldCharType="separate"/>
           </w:r>
-          <w:hyperlink w:anchor="_Toc133885884" w:history="1">
+          <w:hyperlink w:anchor="_Toc133925726" w:history="1">
             <w:r>
               <w:rPr>
                 <w:rStyle w:val="a8"/>
@@ -1097,7 +1097,7 @@
                 <w:noProof/>
                 <w:webHidden/>
               </w:rPr>
-              <w:instrText xml:space="preserve"> PAGEREF _Toc133885884 \h </w:instrText>
+              <w:instrText xml:space="preserve"> PAGEREF _Toc133925726 \h </w:instrText>
             </w:r>
             <w:r>
               <w:rPr>
@@ -1143,7 +1143,7 @@
               <w:lang w:eastAsia="ru-RU"/>
             </w:rPr>
           </w:pPr>
-          <w:hyperlink w:anchor="_Toc133885885" w:history="1">
+          <w:hyperlink w:anchor="_Toc133925727" w:history="1">
             <w:r>
               <w:rPr>
                 <w:rStyle w:val="a8"/>
@@ -1202,7 +1202,7 @@
                 <w:noProof/>
                 <w:webHidden/>
               </w:rPr>
-              <w:instrText xml:space="preserve"> PAGEREF _Toc133885885 \h </w:instrText>
+              <w:instrText xml:space="preserve"> PAGEREF _Toc133925727 \h </w:instrText>
             </w:r>
             <w:r>
               <w:rPr>
@@ -1248,7 +1248,7 @@
               <w:lang w:eastAsia="ru-RU"/>
             </w:rPr>
           </w:pPr>
-          <w:hyperlink w:anchor="_Toc133885886" w:history="1">
+          <w:hyperlink w:anchor="_Toc133925728" w:history="1">
             <w:r>
               <w:rPr>
                 <w:rStyle w:val="a8"/>
@@ -1292,7 +1292,7 @@
                 <w:noProof/>
                 <w:webHidden/>
               </w:rPr>
-              <w:instrText xml:space="preserve"> PAGEREF _Toc133885886 \h </w:instrText>
+              <w:instrText xml:space="preserve"> PAGEREF _Toc133925728 \h </w:instrText>
             </w:r>
             <w:r>
               <w:rPr>
@@ -1338,7 +1338,7 @@
               <w:lang w:eastAsia="ru-RU"/>
             </w:rPr>
           </w:pPr>
-          <w:hyperlink w:anchor="_Toc133885887" w:history="1">
+          <w:hyperlink w:anchor="_Toc133925729" w:history="1">
             <w:r>
               <w:rPr>
                 <w:rStyle w:val="a8"/>
@@ -1382,7 +1382,7 @@
                 <w:noProof/>
                 <w:webHidden/>
               </w:rPr>
-              <w:instrText xml:space="preserve"> PAGEREF _Toc133885887 \h </w:instrText>
+              <w:instrText xml:space="preserve"> PAGEREF _Toc133925729 \h </w:instrText>
             </w:r>
             <w:r>
               <w:rPr>
@@ -1428,7 +1428,7 @@
               <w:lang w:eastAsia="ru-RU"/>
             </w:rPr>
           </w:pPr>
-          <w:hyperlink w:anchor="_Toc133885890" w:history="1">
+          <w:hyperlink w:anchor="_Toc133925732" w:history="1">
             <w:r>
               <w:rPr>
                 <w:rStyle w:val="a8"/>
@@ -1472,7 +1472,7 @@
                 <w:noProof/>
                 <w:webHidden/>
               </w:rPr>
-              <w:instrText xml:space="preserve"> PAGEREF _Toc133885890 \h </w:instrText>
+              <w:instrText xml:space="preserve"> PAGEREF _Toc133925732 \h </w:instrText>
             </w:r>
             <w:r>
               <w:rPr>
@@ -1518,7 +1518,7 @@
               <w:lang w:eastAsia="ru-RU"/>
             </w:rPr>
           </w:pPr>
-          <w:hyperlink w:anchor="_Toc133885891" w:history="1">
+          <w:hyperlink w:anchor="_Toc133925733" w:history="1">
             <w:r>
               <w:rPr>
                 <w:rStyle w:val="a8"/>
@@ -1562,7 +1562,7 @@
                 <w:noProof/>
                 <w:webHidden/>
               </w:rPr>
-              <w:instrText xml:space="preserve"> PAGEREF _Toc133885891 \h </w:instrText>
+              <w:instrText xml:space="preserve"> PAGEREF _Toc133925733 \h </w:instrText>
             </w:r>
             <w:r>
               <w:rPr>
@@ -1607,7 +1607,7 @@
               <w:lang w:eastAsia="ru-RU"/>
             </w:rPr>
           </w:pPr>
-          <w:hyperlink w:anchor="_Toc133885892" w:history="1">
+          <w:hyperlink w:anchor="_Toc133925734" w:history="1">
             <w:r>
               <w:rPr>
                 <w:rStyle w:val="a8"/>
@@ -1634,7 +1634,7 @@
                 <w:noProof/>
                 <w:webHidden/>
               </w:rPr>
-              <w:instrText xml:space="preserve"> PAGEREF _Toc133885892 \h </w:instrText>
+              <w:instrText xml:space="preserve"> PAGEREF _Toc133925734 \h </w:instrText>
             </w:r>
             <w:r>
               <w:rPr>
@@ -1692,7 +1692,7 @@
         <w:ind w:left="0" w:right="0" w:firstLine="709"/>
         <w:jc w:val="left"/>
       </w:pPr>
-      <w:bookmarkStart w:id="1" w:name="_Toc133885884"/>
+      <w:bookmarkStart w:id="1" w:name="_Toc133925726"/>
       <w:r>
         <w:lastRenderedPageBreak/>
         <w:t>ЗАДАНИЕ 1</w:t>
@@ -1710,7 +1710,7 @@
         <w:spacing w:line="360" w:lineRule="auto"/>
         <w:ind w:left="0" w:firstLine="709"/>
       </w:pPr>
-      <w:bookmarkStart w:id="2" w:name="_Toc133885885"/>
+      <w:bookmarkStart w:id="2" w:name="_Toc133925727"/>
       <w:r>
         <w:t>Условие</w:t>
       </w:r>
@@ -1762,7 +1762,7 @@
         <w:spacing w:line="360" w:lineRule="auto"/>
         <w:ind w:left="0" w:firstLine="709"/>
       </w:pPr>
-      <w:bookmarkStart w:id="3" w:name="_Toc133885886"/>
+      <w:bookmarkStart w:id="3" w:name="_Toc133925728"/>
       <w:r>
         <w:t>Решение задания</w:t>
       </w:r>
@@ -2006,7 +2006,7 @@
         <w:ind w:left="0" w:right="0" w:firstLine="709"/>
         <w:jc w:val="left"/>
       </w:pPr>
-      <w:bookmarkStart w:id="4" w:name="_Toc133885887"/>
+      <w:bookmarkStart w:id="4" w:name="_Toc133925729"/>
       <w:r>
         <w:lastRenderedPageBreak/>
         <w:t>ЗАДАНИЕ 2</w:t>
@@ -2089,12 +2089,14 @@
       <w:bookmarkStart w:id="34" w:name="_Toc133883479"/>
       <w:bookmarkStart w:id="35" w:name="_Toc133885879"/>
       <w:bookmarkStart w:id="36" w:name="_Toc133885888"/>
+      <w:bookmarkStart w:id="37" w:name="_Toc133925730"/>
       <w:bookmarkEnd w:id="31"/>
       <w:bookmarkEnd w:id="32"/>
       <w:bookmarkEnd w:id="33"/>
       <w:bookmarkEnd w:id="34"/>
       <w:bookmarkEnd w:id="35"/>
       <w:bookmarkEnd w:id="36"/>
+      <w:bookmarkEnd w:id="37"/>
     </w:p>
     <w:p>
       <w:pPr>
@@ -2114,18 +2116,20 @@
           <w:szCs w:val="32"/>
         </w:rPr>
       </w:pPr>
-      <w:bookmarkStart w:id="37" w:name="_Toc132319184"/>
-      <w:bookmarkStart w:id="38" w:name="_Toc132993739"/>
-      <w:bookmarkStart w:id="39" w:name="_Toc133008441"/>
-      <w:bookmarkStart w:id="40" w:name="_Toc133883480"/>
-      <w:bookmarkStart w:id="41" w:name="_Toc133885880"/>
-      <w:bookmarkStart w:id="42" w:name="_Toc133885889"/>
-      <w:bookmarkEnd w:id="37"/>
+      <w:bookmarkStart w:id="38" w:name="_Toc132319184"/>
+      <w:bookmarkStart w:id="39" w:name="_Toc132993739"/>
+      <w:bookmarkStart w:id="40" w:name="_Toc133008441"/>
+      <w:bookmarkStart w:id="41" w:name="_Toc133883480"/>
+      <w:bookmarkStart w:id="42" w:name="_Toc133885880"/>
+      <w:bookmarkStart w:id="43" w:name="_Toc133885889"/>
+      <w:bookmarkStart w:id="44" w:name="_Toc133925731"/>
       <w:bookmarkEnd w:id="38"/>
       <w:bookmarkEnd w:id="39"/>
       <w:bookmarkEnd w:id="40"/>
       <w:bookmarkEnd w:id="41"/>
       <w:bookmarkEnd w:id="42"/>
+      <w:bookmarkEnd w:id="43"/>
+      <w:bookmarkEnd w:id="44"/>
     </w:p>
     <w:p>
       <w:pPr>
@@ -2138,11 +2142,11 @@
         <w:spacing w:line="360" w:lineRule="auto"/>
         <w:ind w:left="0" w:firstLine="709"/>
       </w:pPr>
-      <w:bookmarkStart w:id="43" w:name="_Toc133885890"/>
+      <w:bookmarkStart w:id="45" w:name="_Toc133925732"/>
       <w:r>
         <w:t>Условие задания</w:t>
       </w:r>
-      <w:bookmarkEnd w:id="43"/>
+      <w:bookmarkEnd w:id="45"/>
     </w:p>
     <w:p>
       <w:pPr>
@@ -2169,13 +2173,13 @@
         <w:spacing w:line="360" w:lineRule="auto"/>
         <w:ind w:left="0" w:firstLine="709"/>
       </w:pPr>
-      <w:bookmarkStart w:id="44" w:name="_Hlk132316734"/>
-      <w:bookmarkStart w:id="45" w:name="_Toc133885891"/>
+      <w:bookmarkStart w:id="46" w:name="_Hlk132316734"/>
+      <w:bookmarkStart w:id="47" w:name="_Toc133925733"/>
       <w:r>
         <w:t>Решение задания</w:t>
       </w:r>
-      <w:bookmarkEnd w:id="44"/>
-      <w:bookmarkEnd w:id="45"/>
+      <w:bookmarkEnd w:id="46"/>
+      <w:bookmarkEnd w:id="47"/>
     </w:p>
     <w:p>
       <w:pPr>
@@ -2256,6 +2260,9 @@
         <w:t>пример работы баннера можно на рисунке 2</w:t>
       </w:r>
       <w:r>
+        <w:t>.</w:t>
+      </w:r>
+      <w:r>
         <w:br w:type="page"/>
       </w:r>
     </w:p>
@@ -2266,12 +2273,12 @@
         <w:spacing w:before="0" w:line="360" w:lineRule="auto"/>
         <w:ind w:left="0" w:right="0"/>
       </w:pPr>
-      <w:bookmarkStart w:id="46" w:name="_Toc133885892"/>
+      <w:bookmarkStart w:id="48" w:name="_Toc133925734"/>
       <w:r>
         <w:lastRenderedPageBreak/>
         <w:t>ВЫВОД</w:t>
       </w:r>
-      <w:bookmarkEnd w:id="46"/>
+      <w:bookmarkEnd w:id="48"/>
     </w:p>
     <w:p>
       <w:pPr>

</xml_diff>

<commit_message>
Practice7-9 implemented and added
</commit_message>
<xml_diff>
--- a/Отчеты/IKBO-33-21-Privezentsev-Praktika6.docx
+++ b/Отчеты/IKBO-33-21-Privezentsev-Praktika6.docx
@@ -232,7 +232,15 @@
                 <w:b/>
                 <w:szCs w:val="28"/>
               </w:rPr>
-              <w:t xml:space="preserve">– </w:t>
+              <w:t>—</w:t>
+            </w:r>
+            <w:r>
+              <w:rPr>
+                <w:rStyle w:val="translation-chunk"/>
+                <w:b/>
+                <w:szCs w:val="28"/>
+              </w:rPr>
+              <w:t xml:space="preserve"> </w:t>
             </w:r>
             <w:r>
               <w:rPr>
@@ -1896,7 +1904,10 @@
         <w:t xml:space="preserve"> </w:t>
       </w:r>
       <w:r>
-        <w:t xml:space="preserve">– </w:t>
+        <w:t>—</w:t>
+      </w:r>
+      <w:r>
+        <w:t xml:space="preserve"> </w:t>
       </w:r>
       <w:r>
         <w:t>Экран с кнопкой</w:t>
@@ -1977,7 +1988,10 @@
         <w:t xml:space="preserve"> </w:t>
       </w:r>
       <w:r>
-        <w:t xml:space="preserve">– </w:t>
+        <w:t>—</w:t>
+      </w:r>
+      <w:r>
+        <w:t xml:space="preserve"> </w:t>
       </w:r>
       <w:r>
         <w:t xml:space="preserve">Вид </w:t>

</xml_diff>